<commit_message>
adição da seção 1
</commit_message>
<xml_diff>
--- a/template.docx
+++ b/template.docx
@@ -68,6 +68,1345 @@
           <w:rtl w:val="0"/>
         </w:rPr>
         <w:t xml:space="preserve">Art. 9º da Lei nº 10.973/2004 e Art. 35 do Decreto nº 9.283/2018</w:t>
+        <w:br w:type="textWrapping"/>
+        <w:br w:type="textWrapping"/>
+        <w:br w:type="textWrapping"/>
+        <w:t xml:space="preserve">1. DA IDENTIFICAÇÃO DOS PARCEIROS</w:t>
+      </w:r>
+    </w:p>
+    <w:p>
+      <w:pPr>
+        <w:spacing w:after="280" w:before="280" w:line="259" w:lineRule="auto"/>
+        <w:jc w:val="both"/>
+        <w:rPr>
+          <w:rFonts w:ascii="Calibri" w:cs="Calibri" w:eastAsia="Calibri" w:hAnsi="Calibri"/>
+          <w:sz w:val="24"/>
+          <w:szCs w:val="24"/>
+        </w:rPr>
+      </w:pPr>
+      <w:r>
+        <w:rPr>
+          <w:rFonts w:ascii="Calibri" w:cs="Calibri" w:eastAsia="Calibri" w:hAnsi="Calibri"/>
+          <w:sz w:val="24"/>
+          <w:szCs w:val="24"/>
+          <w:rtl w:val="0"/>
+        </w:rPr>
+        <w:t xml:space="preserve">1º PARCEIRO – ICT Pública</w:t>
+      </w:r>
+    </w:p>
+    <w:p>
+      <w:pPr>
+        <w:spacing w:after="280" w:before="280" w:line="259" w:lineRule="auto"/>
+        <w:jc w:val="both"/>
+        <w:rPr>
+          <w:rFonts w:ascii="Calibri" w:cs="Calibri" w:eastAsia="Calibri" w:hAnsi="Calibri"/>
+          <w:sz w:val="24"/>
+          <w:szCs w:val="24"/>
+        </w:rPr>
+      </w:pPr>
+      <w:r>
+        <w:rPr>
+          <w:rFonts w:ascii="Calibri" w:cs="Calibri" w:eastAsia="Calibri" w:hAnsi="Calibri"/>
+          <w:b w:val="1"/>
+          <w:sz w:val="24"/>
+          <w:szCs w:val="24"/>
+          <w:rtl w:val="0"/>
+        </w:rPr>
+        <w:t xml:space="preserve">Razão Social:</w:t>
+      </w:r>
+      <w:r>
+        <w:rPr>
+          <w:rFonts w:ascii="Calibri" w:cs="Calibri" w:eastAsia="Calibri" w:hAnsi="Calibri"/>
+          <w:sz w:val="24"/>
+          <w:szCs w:val="24"/>
+          <w:rtl w:val="0"/>
+        </w:rPr>
+        <w:t xml:space="preserve"> </w:t>
+      </w:r>
+      <w:r>
+        <w:rPr>
+          <w:rFonts w:ascii="Calibri" w:cs="Calibri" w:eastAsia="Calibri" w:hAnsi="Calibri"/>
+          <w:rtl w:val="0"/>
+        </w:rPr>
+        <w:t xml:space="preserve">{{ razaoSocial }}</w:t>
+      </w:r>
+      <w:r>
+        <w:rPr>
+          <w:rtl w:val="0"/>
+        </w:rPr>
+      </w:r>
+    </w:p>
+    <w:p>
+      <w:pPr>
+        <w:spacing w:after="280" w:before="280" w:line="259" w:lineRule="auto"/>
+        <w:jc w:val="both"/>
+        <w:rPr>
+          <w:rFonts w:ascii="Calibri" w:cs="Calibri" w:eastAsia="Calibri" w:hAnsi="Calibri"/>
+          <w:sz w:val="24"/>
+          <w:szCs w:val="24"/>
+        </w:rPr>
+      </w:pPr>
+      <w:r>
+        <w:rPr>
+          <w:rFonts w:ascii="Calibri" w:cs="Calibri" w:eastAsia="Calibri" w:hAnsi="Calibri"/>
+          <w:b w:val="1"/>
+          <w:sz w:val="24"/>
+          <w:szCs w:val="24"/>
+          <w:rtl w:val="0"/>
+        </w:rPr>
+        <w:t xml:space="preserve">CNPJ:</w:t>
+      </w:r>
+      <w:r>
+        <w:rPr>
+          <w:rFonts w:ascii="Calibri" w:cs="Calibri" w:eastAsia="Calibri" w:hAnsi="Calibri"/>
+          <w:sz w:val="24"/>
+          <w:szCs w:val="24"/>
+          <w:rtl w:val="0"/>
+        </w:rPr>
+        <w:t xml:space="preserve"> </w:t>
+      </w:r>
+      <w:r>
+        <w:rPr>
+          <w:rFonts w:ascii="Calibri" w:cs="Calibri" w:eastAsia="Calibri" w:hAnsi="Calibri"/>
+          <w:rtl w:val="0"/>
+        </w:rPr>
+        <w:t xml:space="preserve">{{ cnpj }}</w:t>
+      </w:r>
+      <w:r>
+        <w:rPr>
+          <w:rtl w:val="0"/>
+        </w:rPr>
+      </w:r>
+    </w:p>
+    <w:p>
+      <w:pPr>
+        <w:spacing w:after="280" w:before="280" w:line="259" w:lineRule="auto"/>
+        <w:jc w:val="both"/>
+        <w:rPr>
+          <w:rFonts w:ascii="Calibri" w:cs="Calibri" w:eastAsia="Calibri" w:hAnsi="Calibri"/>
+          <w:sz w:val="24"/>
+          <w:szCs w:val="24"/>
+        </w:rPr>
+      </w:pPr>
+      <w:r>
+        <w:rPr>
+          <w:rFonts w:ascii="Calibri" w:cs="Calibri" w:eastAsia="Calibri" w:hAnsi="Calibri"/>
+          <w:b w:val="1"/>
+          <w:sz w:val="24"/>
+          <w:szCs w:val="24"/>
+          <w:rtl w:val="0"/>
+        </w:rPr>
+        <w:t xml:space="preserve">Endereço:</w:t>
+      </w:r>
+      <w:r>
+        <w:rPr>
+          <w:rFonts w:ascii="Calibri" w:cs="Calibri" w:eastAsia="Calibri" w:hAnsi="Calibri"/>
+          <w:sz w:val="24"/>
+          <w:szCs w:val="24"/>
+          <w:rtl w:val="0"/>
+        </w:rPr>
+        <w:t xml:space="preserve"> </w:t>
+      </w:r>
+      <w:r>
+        <w:rPr>
+          <w:rFonts w:ascii="Calibri" w:cs="Calibri" w:eastAsia="Calibri" w:hAnsi="Calibri"/>
+          <w:rtl w:val="0"/>
+        </w:rPr>
+        <w:t xml:space="preserve">{{ endereco }}</w:t>
+      </w:r>
+      <w:r>
+        <w:rPr>
+          <w:rtl w:val="0"/>
+        </w:rPr>
+      </w:r>
+    </w:p>
+    <w:p>
+      <w:pPr>
+        <w:spacing w:after="280" w:before="280" w:line="259" w:lineRule="auto"/>
+        <w:jc w:val="both"/>
+        <w:rPr>
+          <w:rFonts w:ascii="Calibri" w:cs="Calibri" w:eastAsia="Calibri" w:hAnsi="Calibri"/>
+          <w:sz w:val="24"/>
+          <w:szCs w:val="24"/>
+        </w:rPr>
+      </w:pPr>
+      <w:r>
+        <w:rPr>
+          <w:rFonts w:ascii="Calibri" w:cs="Calibri" w:eastAsia="Calibri" w:hAnsi="Calibri"/>
+          <w:b w:val="1"/>
+          <w:sz w:val="24"/>
+          <w:szCs w:val="24"/>
+          <w:rtl w:val="0"/>
+        </w:rPr>
+        <w:t xml:space="preserve">Representante Legal:</w:t>
+      </w:r>
+      <w:r>
+        <w:rPr>
+          <w:rFonts w:ascii="Calibri" w:cs="Calibri" w:eastAsia="Calibri" w:hAnsi="Calibri"/>
+          <w:sz w:val="24"/>
+          <w:szCs w:val="24"/>
+          <w:rtl w:val="0"/>
+        </w:rPr>
+        <w:t xml:space="preserve"> </w:t>
+      </w:r>
+      <w:r>
+        <w:rPr>
+          <w:rFonts w:ascii="Calibri" w:cs="Calibri" w:eastAsia="Calibri" w:hAnsi="Calibri"/>
+          <w:rtl w:val="0"/>
+        </w:rPr>
+        <w:t xml:space="preserve">{{ representanteLegal }}</w:t>
+      </w:r>
+      <w:r>
+        <w:rPr>
+          <w:rtl w:val="0"/>
+        </w:rPr>
+      </w:r>
+    </w:p>
+    <w:p>
+      <w:pPr>
+        <w:spacing w:after="280" w:before="280" w:line="259" w:lineRule="auto"/>
+        <w:jc w:val="both"/>
+        <w:rPr>
+          <w:rFonts w:ascii="Calibri" w:cs="Calibri" w:eastAsia="Calibri" w:hAnsi="Calibri"/>
+          <w:sz w:val="24"/>
+          <w:szCs w:val="24"/>
+        </w:rPr>
+      </w:pPr>
+      <w:r>
+        <w:rPr>
+          <w:rFonts w:ascii="Calibri" w:cs="Calibri" w:eastAsia="Calibri" w:hAnsi="Calibri"/>
+          <w:b w:val="1"/>
+          <w:sz w:val="24"/>
+          <w:szCs w:val="24"/>
+          <w:rtl w:val="0"/>
+        </w:rPr>
+        <w:t xml:space="preserve">Cargo:</w:t>
+      </w:r>
+      <w:r>
+        <w:rPr>
+          <w:rFonts w:ascii="Calibri" w:cs="Calibri" w:eastAsia="Calibri" w:hAnsi="Calibri"/>
+          <w:sz w:val="24"/>
+          <w:szCs w:val="24"/>
+          <w:rtl w:val="0"/>
+        </w:rPr>
+        <w:t xml:space="preserve"> </w:t>
+      </w:r>
+      <w:r>
+        <w:rPr>
+          <w:rFonts w:ascii="Calibri" w:cs="Calibri" w:eastAsia="Calibri" w:hAnsi="Calibri"/>
+          <w:rtl w:val="0"/>
+        </w:rPr>
+        <w:t xml:space="preserve">{{ cargo }}</w:t>
+      </w:r>
+      <w:r>
+        <w:rPr>
+          <w:rtl w:val="0"/>
+        </w:rPr>
+      </w:r>
+    </w:p>
+    <w:p>
+      <w:pPr>
+        <w:spacing w:after="280" w:before="280" w:line="259" w:lineRule="auto"/>
+        <w:jc w:val="both"/>
+        <w:rPr>
+          <w:rFonts w:ascii="Calibri" w:cs="Calibri" w:eastAsia="Calibri" w:hAnsi="Calibri"/>
+          <w:sz w:val="24"/>
+          <w:szCs w:val="24"/>
+        </w:rPr>
+      </w:pPr>
+      <w:r>
+        <w:rPr>
+          <w:rFonts w:ascii="Calibri" w:cs="Calibri" w:eastAsia="Calibri" w:hAnsi="Calibri"/>
+          <w:b w:val="1"/>
+          <w:sz w:val="24"/>
+          <w:szCs w:val="24"/>
+          <w:rtl w:val="0"/>
+        </w:rPr>
+        <w:t xml:space="preserve">Telefone:</w:t>
+      </w:r>
+      <w:r>
+        <w:rPr>
+          <w:rFonts w:ascii="Calibri" w:cs="Calibri" w:eastAsia="Calibri" w:hAnsi="Calibri"/>
+          <w:sz w:val="24"/>
+          <w:szCs w:val="24"/>
+          <w:rtl w:val="0"/>
+        </w:rPr>
+        <w:t xml:space="preserve"> </w:t>
+      </w:r>
+      <w:r>
+        <w:rPr>
+          <w:rFonts w:ascii="Calibri" w:cs="Calibri" w:eastAsia="Calibri" w:hAnsi="Calibri"/>
+          <w:rtl w:val="0"/>
+        </w:rPr>
+        <w:t xml:space="preserve">{{ telefone }}</w:t>
+      </w:r>
+      <w:r>
+        <w:rPr>
+          <w:rtl w:val="0"/>
+        </w:rPr>
+      </w:r>
+    </w:p>
+    <w:p>
+      <w:pPr>
+        <w:spacing w:after="280" w:before="280" w:line="259" w:lineRule="auto"/>
+        <w:jc w:val="both"/>
+        <w:rPr>
+          <w:rFonts w:ascii="Calibri" w:cs="Calibri" w:eastAsia="Calibri" w:hAnsi="Calibri"/>
+          <w:sz w:val="24"/>
+          <w:szCs w:val="24"/>
+        </w:rPr>
+      </w:pPr>
+      <w:r>
+        <w:rPr>
+          <w:rFonts w:ascii="Calibri" w:cs="Calibri" w:eastAsia="Calibri" w:hAnsi="Calibri"/>
+          <w:b w:val="1"/>
+          <w:sz w:val="24"/>
+          <w:szCs w:val="24"/>
+          <w:rtl w:val="0"/>
+        </w:rPr>
+        <w:t xml:space="preserve">E-mail:</w:t>
+      </w:r>
+      <w:r>
+        <w:rPr>
+          <w:rFonts w:ascii="Calibri" w:cs="Calibri" w:eastAsia="Calibri" w:hAnsi="Calibri"/>
+          <w:sz w:val="24"/>
+          <w:szCs w:val="24"/>
+          <w:rtl w:val="0"/>
+        </w:rPr>
+        <w:t xml:space="preserve"> </w:t>
+      </w:r>
+      <w:r>
+        <w:rPr>
+          <w:rFonts w:ascii="Calibri" w:cs="Calibri" w:eastAsia="Calibri" w:hAnsi="Calibri"/>
+          <w:rtl w:val="0"/>
+        </w:rPr>
+        <w:t xml:space="preserve">{{ email }}</w:t>
+      </w:r>
+      <w:r>
+        <w:rPr>
+          <w:rtl w:val="0"/>
+        </w:rPr>
+      </w:r>
+    </w:p>
+    <w:p>
+      <w:pPr>
+        <w:spacing w:after="280" w:before="280" w:line="259" w:lineRule="auto"/>
+        <w:jc w:val="both"/>
+        <w:rPr>
+          <w:rFonts w:ascii="Calibri" w:cs="Calibri" w:eastAsia="Calibri" w:hAnsi="Calibri"/>
+          <w:sz w:val="24"/>
+          <w:szCs w:val="24"/>
+        </w:rPr>
+      </w:pPr>
+      <w:r>
+        <w:rPr>
+          <w:rFonts w:ascii="Calibri" w:cs="Calibri" w:eastAsia="Calibri" w:hAnsi="Calibri"/>
+          <w:sz w:val="24"/>
+          <w:szCs w:val="24"/>
+          <w:rtl w:val="0"/>
+        </w:rPr>
+        <w:t xml:space="preserve">2º PARCEIRO – </w:t>
+      </w:r>
+      <w:r>
+        <w:rPr>
+          <w:rFonts w:ascii="Calibri" w:cs="Calibri" w:eastAsia="Calibri" w:hAnsi="Calibri"/>
+          <w:rtl w:val="0"/>
+        </w:rPr>
+        <w:t xml:space="preserve">{{ nomeParceiro }}</w:t>
+      </w:r>
+      <w:r>
+        <w:rPr>
+          <w:rtl w:val="0"/>
+        </w:rPr>
+      </w:r>
+    </w:p>
+    <w:p>
+      <w:pPr>
+        <w:spacing w:after="280" w:before="280" w:line="259" w:lineRule="auto"/>
+        <w:jc w:val="both"/>
+        <w:rPr>
+          <w:rFonts w:ascii="Calibri" w:cs="Calibri" w:eastAsia="Calibri" w:hAnsi="Calibri"/>
+          <w:sz w:val="24"/>
+          <w:szCs w:val="24"/>
+        </w:rPr>
+      </w:pPr>
+      <w:r>
+        <w:rPr>
+          <w:rFonts w:ascii="Calibri" w:cs="Calibri" w:eastAsia="Calibri" w:hAnsi="Calibri"/>
+          <w:b w:val="1"/>
+          <w:sz w:val="24"/>
+          <w:szCs w:val="24"/>
+          <w:rtl w:val="0"/>
+        </w:rPr>
+        <w:t xml:space="preserve">Razão Social:</w:t>
+      </w:r>
+      <w:r>
+        <w:rPr>
+          <w:rFonts w:ascii="Calibri" w:cs="Calibri" w:eastAsia="Calibri" w:hAnsi="Calibri"/>
+          <w:sz w:val="24"/>
+          <w:szCs w:val="24"/>
+          <w:rtl w:val="0"/>
+        </w:rPr>
+        <w:t xml:space="preserve"> </w:t>
+      </w:r>
+      <w:r>
+        <w:rPr>
+          <w:rFonts w:ascii="Calibri" w:cs="Calibri" w:eastAsia="Calibri" w:hAnsi="Calibri"/>
+          <w:rtl w:val="0"/>
+        </w:rPr>
+        <w:t xml:space="preserve">{{ razaoSocial2 }}</w:t>
+      </w:r>
+      <w:r>
+        <w:rPr>
+          <w:rtl w:val="0"/>
+        </w:rPr>
+      </w:r>
+    </w:p>
+    <w:p>
+      <w:pPr>
+        <w:spacing w:after="280" w:before="280" w:line="259" w:lineRule="auto"/>
+        <w:jc w:val="both"/>
+        <w:rPr>
+          <w:rFonts w:ascii="Calibri" w:cs="Calibri" w:eastAsia="Calibri" w:hAnsi="Calibri"/>
+          <w:sz w:val="24"/>
+          <w:szCs w:val="24"/>
+        </w:rPr>
+      </w:pPr>
+      <w:r>
+        <w:rPr>
+          <w:rFonts w:ascii="Calibri" w:cs="Calibri" w:eastAsia="Calibri" w:hAnsi="Calibri"/>
+          <w:b w:val="1"/>
+          <w:sz w:val="24"/>
+          <w:szCs w:val="24"/>
+          <w:rtl w:val="0"/>
+        </w:rPr>
+        <w:t xml:space="preserve">CNPJ:</w:t>
+      </w:r>
+      <w:r>
+        <w:rPr>
+          <w:rFonts w:ascii="Calibri" w:cs="Calibri" w:eastAsia="Calibri" w:hAnsi="Calibri"/>
+          <w:sz w:val="24"/>
+          <w:szCs w:val="24"/>
+          <w:rtl w:val="0"/>
+        </w:rPr>
+        <w:t xml:space="preserve"> </w:t>
+      </w:r>
+      <w:r>
+        <w:rPr>
+          <w:rFonts w:ascii="Calibri" w:cs="Calibri" w:eastAsia="Calibri" w:hAnsi="Calibri"/>
+          <w:rtl w:val="0"/>
+        </w:rPr>
+        <w:t xml:space="preserve">{{ cnpj2 }}</w:t>
+      </w:r>
+      <w:r>
+        <w:rPr>
+          <w:rtl w:val="0"/>
+        </w:rPr>
+      </w:r>
+    </w:p>
+    <w:p>
+      <w:pPr>
+        <w:spacing w:after="280" w:before="280" w:line="259" w:lineRule="auto"/>
+        <w:jc w:val="both"/>
+        <w:rPr>
+          <w:rFonts w:ascii="Calibri" w:cs="Calibri" w:eastAsia="Calibri" w:hAnsi="Calibri"/>
+          <w:sz w:val="24"/>
+          <w:szCs w:val="24"/>
+        </w:rPr>
+      </w:pPr>
+      <w:r>
+        <w:rPr>
+          <w:rFonts w:ascii="Calibri" w:cs="Calibri" w:eastAsia="Calibri" w:hAnsi="Calibri"/>
+          <w:b w:val="1"/>
+          <w:sz w:val="24"/>
+          <w:szCs w:val="24"/>
+          <w:rtl w:val="0"/>
+        </w:rPr>
+        <w:t xml:space="preserve">Endereço:</w:t>
+      </w:r>
+      <w:r>
+        <w:rPr>
+          <w:rFonts w:ascii="Calibri" w:cs="Calibri" w:eastAsia="Calibri" w:hAnsi="Calibri"/>
+          <w:sz w:val="24"/>
+          <w:szCs w:val="24"/>
+          <w:rtl w:val="0"/>
+        </w:rPr>
+        <w:t xml:space="preserve"> </w:t>
+      </w:r>
+      <w:r>
+        <w:rPr>
+          <w:rFonts w:ascii="Calibri" w:cs="Calibri" w:eastAsia="Calibri" w:hAnsi="Calibri"/>
+          <w:rtl w:val="0"/>
+        </w:rPr>
+        <w:t xml:space="preserve">{{ endereco2 }}</w:t>
+      </w:r>
+      <w:r>
+        <w:rPr>
+          <w:rtl w:val="0"/>
+        </w:rPr>
+      </w:r>
+    </w:p>
+    <w:p>
+      <w:pPr>
+        <w:spacing w:after="280" w:before="280" w:line="259" w:lineRule="auto"/>
+        <w:jc w:val="both"/>
+        <w:rPr>
+          <w:rFonts w:ascii="Calibri" w:cs="Calibri" w:eastAsia="Calibri" w:hAnsi="Calibri"/>
+          <w:sz w:val="24"/>
+          <w:szCs w:val="24"/>
+        </w:rPr>
+      </w:pPr>
+      <w:r>
+        <w:rPr>
+          <w:rFonts w:ascii="Calibri" w:cs="Calibri" w:eastAsia="Calibri" w:hAnsi="Calibri"/>
+          <w:b w:val="1"/>
+          <w:sz w:val="24"/>
+          <w:szCs w:val="24"/>
+          <w:rtl w:val="0"/>
+        </w:rPr>
+        <w:t xml:space="preserve">Representante Legal:</w:t>
+      </w:r>
+      <w:r>
+        <w:rPr>
+          <w:rFonts w:ascii="Calibri" w:cs="Calibri" w:eastAsia="Calibri" w:hAnsi="Calibri"/>
+          <w:sz w:val="24"/>
+          <w:szCs w:val="24"/>
+          <w:rtl w:val="0"/>
+        </w:rPr>
+        <w:t xml:space="preserve"> </w:t>
+      </w:r>
+      <w:r>
+        <w:rPr>
+          <w:rFonts w:ascii="Calibri" w:cs="Calibri" w:eastAsia="Calibri" w:hAnsi="Calibri"/>
+          <w:rtl w:val="0"/>
+        </w:rPr>
+        <w:t xml:space="preserve">{{ representanteLegal2 }}</w:t>
+      </w:r>
+      <w:r>
+        <w:rPr>
+          <w:rtl w:val="0"/>
+        </w:rPr>
+      </w:r>
+    </w:p>
+    <w:p>
+      <w:pPr>
+        <w:spacing w:after="280" w:before="280" w:line="259" w:lineRule="auto"/>
+        <w:jc w:val="both"/>
+        <w:rPr>
+          <w:rFonts w:ascii="Calibri" w:cs="Calibri" w:eastAsia="Calibri" w:hAnsi="Calibri"/>
+          <w:sz w:val="24"/>
+          <w:szCs w:val="24"/>
+        </w:rPr>
+      </w:pPr>
+      <w:r>
+        <w:rPr>
+          <w:rFonts w:ascii="Calibri" w:cs="Calibri" w:eastAsia="Calibri" w:hAnsi="Calibri"/>
+          <w:b w:val="1"/>
+          <w:sz w:val="24"/>
+          <w:szCs w:val="24"/>
+          <w:rtl w:val="0"/>
+        </w:rPr>
+        <w:t xml:space="preserve">Cargo:</w:t>
+      </w:r>
+      <w:r>
+        <w:rPr>
+          <w:rFonts w:ascii="Calibri" w:cs="Calibri" w:eastAsia="Calibri" w:hAnsi="Calibri"/>
+          <w:sz w:val="24"/>
+          <w:szCs w:val="24"/>
+          <w:rtl w:val="0"/>
+        </w:rPr>
+        <w:t xml:space="preserve"> </w:t>
+      </w:r>
+      <w:r>
+        <w:rPr>
+          <w:rFonts w:ascii="Calibri" w:cs="Calibri" w:eastAsia="Calibri" w:hAnsi="Calibri"/>
+          <w:rtl w:val="0"/>
+        </w:rPr>
+        <w:t xml:space="preserve">{{ cargo2 }}</w:t>
+      </w:r>
+      <w:r>
+        <w:rPr>
+          <w:rtl w:val="0"/>
+        </w:rPr>
+      </w:r>
+    </w:p>
+    <w:p>
+      <w:pPr>
+        <w:spacing w:after="280" w:before="280" w:line="259" w:lineRule="auto"/>
+        <w:jc w:val="both"/>
+        <w:rPr>
+          <w:rFonts w:ascii="Calibri" w:cs="Calibri" w:eastAsia="Calibri" w:hAnsi="Calibri"/>
+          <w:sz w:val="24"/>
+          <w:szCs w:val="24"/>
+        </w:rPr>
+      </w:pPr>
+      <w:r>
+        <w:rPr>
+          <w:rFonts w:ascii="Calibri" w:cs="Calibri" w:eastAsia="Calibri" w:hAnsi="Calibri"/>
+          <w:b w:val="1"/>
+          <w:sz w:val="24"/>
+          <w:szCs w:val="24"/>
+          <w:rtl w:val="0"/>
+        </w:rPr>
+        <w:t xml:space="preserve">Telefone:</w:t>
+      </w:r>
+      <w:r>
+        <w:rPr>
+          <w:rFonts w:ascii="Calibri" w:cs="Calibri" w:eastAsia="Calibri" w:hAnsi="Calibri"/>
+          <w:sz w:val="24"/>
+          <w:szCs w:val="24"/>
+          <w:rtl w:val="0"/>
+        </w:rPr>
+        <w:t xml:space="preserve"> </w:t>
+      </w:r>
+      <w:r>
+        <w:rPr>
+          <w:rFonts w:ascii="Calibri" w:cs="Calibri" w:eastAsia="Calibri" w:hAnsi="Calibri"/>
+          <w:rtl w:val="0"/>
+        </w:rPr>
+        <w:t xml:space="preserve">{{ telefone2 }}</w:t>
+      </w:r>
+      <w:r>
+        <w:rPr>
+          <w:rtl w:val="0"/>
+        </w:rPr>
+      </w:r>
+    </w:p>
+    <w:p>
+      <w:pPr>
+        <w:spacing w:after="280" w:before="280" w:line="259" w:lineRule="auto"/>
+        <w:jc w:val="both"/>
+        <w:rPr>
+          <w:rFonts w:ascii="Calibri" w:cs="Calibri" w:eastAsia="Calibri" w:hAnsi="Calibri"/>
+          <w:sz w:val="24"/>
+          <w:szCs w:val="24"/>
+        </w:rPr>
+      </w:pPr>
+      <w:r>
+        <w:rPr>
+          <w:rFonts w:ascii="Calibri" w:cs="Calibri" w:eastAsia="Calibri" w:hAnsi="Calibri"/>
+          <w:b w:val="1"/>
+          <w:sz w:val="24"/>
+          <w:szCs w:val="24"/>
+          <w:rtl w:val="0"/>
+        </w:rPr>
+        <w:t xml:space="preserve">E-mail:</w:t>
+      </w:r>
+      <w:r>
+        <w:rPr>
+          <w:rFonts w:ascii="Calibri" w:cs="Calibri" w:eastAsia="Calibri" w:hAnsi="Calibri"/>
+          <w:sz w:val="24"/>
+          <w:szCs w:val="24"/>
+          <w:rtl w:val="0"/>
+        </w:rPr>
+        <w:t xml:space="preserve"> </w:t>
+      </w:r>
+      <w:r>
+        <w:rPr>
+          <w:rFonts w:ascii="Calibri" w:cs="Calibri" w:eastAsia="Calibri" w:hAnsi="Calibri"/>
+          <w:rtl w:val="0"/>
+        </w:rPr>
+        <w:t xml:space="preserve">{{ email2 }}</w:t>
+      </w:r>
+      <w:r>
+        <w:rPr>
+          <w:rtl w:val="0"/>
+        </w:rPr>
+      </w:r>
+    </w:p>
+    <w:p>
+      <w:pPr>
+        <w:spacing w:after="280" w:before="280" w:line="259" w:lineRule="auto"/>
+        <w:jc w:val="both"/>
+        <w:rPr>
+          <w:rFonts w:ascii="Calibri" w:cs="Calibri" w:eastAsia="Calibri" w:hAnsi="Calibri"/>
+          <w:sz w:val="24"/>
+          <w:szCs w:val="24"/>
+        </w:rPr>
+      </w:pPr>
+      <w:r>
+        <w:rPr>
+          <w:rFonts w:ascii="Calibri" w:cs="Calibri" w:eastAsia="Calibri" w:hAnsi="Calibri"/>
+          <w:sz w:val="24"/>
+          <w:szCs w:val="24"/>
+          <w:rtl w:val="0"/>
+        </w:rPr>
+        <w:t xml:space="preserve">FUNDAÇÃO DE APOIO </w:t>
+      </w:r>
+    </w:p>
+    <w:p>
+      <w:pPr>
+        <w:spacing w:after="280" w:before="280" w:line="259" w:lineRule="auto"/>
+        <w:jc w:val="both"/>
+        <w:rPr>
+          <w:rFonts w:ascii="Calibri" w:cs="Calibri" w:eastAsia="Calibri" w:hAnsi="Calibri"/>
+          <w:sz w:val="24"/>
+          <w:szCs w:val="24"/>
+        </w:rPr>
+      </w:pPr>
+      <w:r>
+        <w:rPr>
+          <w:rFonts w:ascii="Calibri" w:cs="Calibri" w:eastAsia="Calibri" w:hAnsi="Calibri"/>
+          <w:b w:val="1"/>
+          <w:sz w:val="24"/>
+          <w:szCs w:val="24"/>
+          <w:rtl w:val="0"/>
+        </w:rPr>
+        <w:t xml:space="preserve">Razão Social:</w:t>
+      </w:r>
+      <w:r>
+        <w:rPr>
+          <w:rFonts w:ascii="Calibri" w:cs="Calibri" w:eastAsia="Calibri" w:hAnsi="Calibri"/>
+          <w:sz w:val="24"/>
+          <w:szCs w:val="24"/>
+          <w:rtl w:val="0"/>
+        </w:rPr>
+        <w:t xml:space="preserve"> </w:t>
+      </w:r>
+      <w:r>
+        <w:rPr>
+          <w:rFonts w:ascii="Calibri" w:cs="Calibri" w:eastAsia="Calibri" w:hAnsi="Calibri"/>
+          <w:rtl w:val="0"/>
+        </w:rPr>
+        <w:t xml:space="preserve">{{ razaoSocialFundacao }}</w:t>
+      </w:r>
+      <w:r>
+        <w:rPr>
+          <w:rtl w:val="0"/>
+        </w:rPr>
+      </w:r>
+    </w:p>
+    <w:p>
+      <w:pPr>
+        <w:spacing w:after="280" w:before="280" w:line="259" w:lineRule="auto"/>
+        <w:jc w:val="both"/>
+        <w:rPr>
+          <w:rFonts w:ascii="Calibri" w:cs="Calibri" w:eastAsia="Calibri" w:hAnsi="Calibri"/>
+          <w:sz w:val="24"/>
+          <w:szCs w:val="24"/>
+        </w:rPr>
+      </w:pPr>
+      <w:r>
+        <w:rPr>
+          <w:rFonts w:ascii="Calibri" w:cs="Calibri" w:eastAsia="Calibri" w:hAnsi="Calibri"/>
+          <w:b w:val="1"/>
+          <w:sz w:val="24"/>
+          <w:szCs w:val="24"/>
+          <w:rtl w:val="0"/>
+        </w:rPr>
+        <w:t xml:space="preserve">CNPJ:</w:t>
+      </w:r>
+      <w:r>
+        <w:rPr>
+          <w:rFonts w:ascii="Calibri" w:cs="Calibri" w:eastAsia="Calibri" w:hAnsi="Calibri"/>
+          <w:sz w:val="24"/>
+          <w:szCs w:val="24"/>
+          <w:rtl w:val="0"/>
+        </w:rPr>
+        <w:t xml:space="preserve"> </w:t>
+      </w:r>
+      <w:r>
+        <w:rPr>
+          <w:rFonts w:ascii="Calibri" w:cs="Calibri" w:eastAsia="Calibri" w:hAnsi="Calibri"/>
+          <w:rtl w:val="0"/>
+        </w:rPr>
+        <w:t xml:space="preserve">{{ cnpjFundacao }}</w:t>
+      </w:r>
+      <w:r>
+        <w:rPr>
+          <w:rtl w:val="0"/>
+        </w:rPr>
+      </w:r>
+    </w:p>
+    <w:p>
+      <w:pPr>
+        <w:spacing w:after="280" w:before="280" w:line="259" w:lineRule="auto"/>
+        <w:jc w:val="both"/>
+        <w:rPr>
+          <w:rFonts w:ascii="Calibri" w:cs="Calibri" w:eastAsia="Calibri" w:hAnsi="Calibri"/>
+          <w:sz w:val="24"/>
+          <w:szCs w:val="24"/>
+        </w:rPr>
+      </w:pPr>
+      <w:r>
+        <w:rPr>
+          <w:rFonts w:ascii="Calibri" w:cs="Calibri" w:eastAsia="Calibri" w:hAnsi="Calibri"/>
+          <w:b w:val="1"/>
+          <w:sz w:val="24"/>
+          <w:szCs w:val="24"/>
+          <w:rtl w:val="0"/>
+        </w:rPr>
+        <w:t xml:space="preserve">Endereço:</w:t>
+      </w:r>
+      <w:r>
+        <w:rPr>
+          <w:rFonts w:ascii="Calibri" w:cs="Calibri" w:eastAsia="Calibri" w:hAnsi="Calibri"/>
+          <w:sz w:val="24"/>
+          <w:szCs w:val="24"/>
+          <w:rtl w:val="0"/>
+        </w:rPr>
+        <w:t xml:space="preserve"> </w:t>
+      </w:r>
+      <w:r>
+        <w:rPr>
+          <w:rFonts w:ascii="Calibri" w:cs="Calibri" w:eastAsia="Calibri" w:hAnsi="Calibri"/>
+          <w:rtl w:val="0"/>
+        </w:rPr>
+        <w:t xml:space="preserve">{{ enderecoFundacao }}</w:t>
+      </w:r>
+      <w:r>
+        <w:rPr>
+          <w:rtl w:val="0"/>
+        </w:rPr>
+      </w:r>
+    </w:p>
+    <w:p>
+      <w:pPr>
+        <w:spacing w:after="280" w:before="280" w:line="259" w:lineRule="auto"/>
+        <w:jc w:val="both"/>
+        <w:rPr>
+          <w:rFonts w:ascii="Calibri" w:cs="Calibri" w:eastAsia="Calibri" w:hAnsi="Calibri"/>
+          <w:sz w:val="24"/>
+          <w:szCs w:val="24"/>
+        </w:rPr>
+      </w:pPr>
+      <w:r>
+        <w:rPr>
+          <w:rFonts w:ascii="Calibri" w:cs="Calibri" w:eastAsia="Calibri" w:hAnsi="Calibri"/>
+          <w:b w:val="1"/>
+          <w:sz w:val="24"/>
+          <w:szCs w:val="24"/>
+          <w:rtl w:val="0"/>
+        </w:rPr>
+        <w:t xml:space="preserve">Representante Legal:</w:t>
+      </w:r>
+      <w:r>
+        <w:rPr>
+          <w:rFonts w:ascii="Calibri" w:cs="Calibri" w:eastAsia="Calibri" w:hAnsi="Calibri"/>
+          <w:sz w:val="24"/>
+          <w:szCs w:val="24"/>
+          <w:rtl w:val="0"/>
+        </w:rPr>
+        <w:t xml:space="preserve"> </w:t>
+      </w:r>
+      <w:r>
+        <w:rPr>
+          <w:rFonts w:ascii="Calibri" w:cs="Calibri" w:eastAsia="Calibri" w:hAnsi="Calibri"/>
+          <w:rtl w:val="0"/>
+        </w:rPr>
+        <w:t xml:space="preserve">{{ representanteLegalFundacao }}</w:t>
+      </w:r>
+      <w:r>
+        <w:rPr>
+          <w:rtl w:val="0"/>
+        </w:rPr>
+      </w:r>
+    </w:p>
+    <w:p>
+      <w:pPr>
+        <w:spacing w:after="280" w:before="280" w:line="259" w:lineRule="auto"/>
+        <w:jc w:val="both"/>
+        <w:rPr>
+          <w:rFonts w:ascii="Calibri" w:cs="Calibri" w:eastAsia="Calibri" w:hAnsi="Calibri"/>
+          <w:sz w:val="24"/>
+          <w:szCs w:val="24"/>
+        </w:rPr>
+      </w:pPr>
+      <w:r>
+        <w:rPr>
+          <w:rFonts w:ascii="Calibri" w:cs="Calibri" w:eastAsia="Calibri" w:hAnsi="Calibri"/>
+          <w:b w:val="1"/>
+          <w:sz w:val="24"/>
+          <w:szCs w:val="24"/>
+          <w:rtl w:val="0"/>
+        </w:rPr>
+        <w:t xml:space="preserve">Cargo:</w:t>
+      </w:r>
+      <w:r>
+        <w:rPr>
+          <w:rFonts w:ascii="Calibri" w:cs="Calibri" w:eastAsia="Calibri" w:hAnsi="Calibri"/>
+          <w:sz w:val="24"/>
+          <w:szCs w:val="24"/>
+          <w:rtl w:val="0"/>
+        </w:rPr>
+        <w:t xml:space="preserve"> </w:t>
+      </w:r>
+      <w:r>
+        <w:rPr>
+          <w:rFonts w:ascii="Calibri" w:cs="Calibri" w:eastAsia="Calibri" w:hAnsi="Calibri"/>
+          <w:rtl w:val="0"/>
+        </w:rPr>
+        <w:t xml:space="preserve">{{ cargoFundacao }}</w:t>
+      </w:r>
+      <w:r>
+        <w:rPr>
+          <w:rtl w:val="0"/>
+        </w:rPr>
+      </w:r>
+    </w:p>
+    <w:p>
+      <w:pPr>
+        <w:spacing w:after="280" w:before="280" w:line="259" w:lineRule="auto"/>
+        <w:jc w:val="both"/>
+        <w:rPr>
+          <w:rFonts w:ascii="Calibri" w:cs="Calibri" w:eastAsia="Calibri" w:hAnsi="Calibri"/>
+          <w:sz w:val="24"/>
+          <w:szCs w:val="24"/>
+        </w:rPr>
+      </w:pPr>
+      <w:r>
+        <w:rPr>
+          <w:rFonts w:ascii="Calibri" w:cs="Calibri" w:eastAsia="Calibri" w:hAnsi="Calibri"/>
+          <w:b w:val="1"/>
+          <w:sz w:val="24"/>
+          <w:szCs w:val="24"/>
+          <w:rtl w:val="0"/>
+        </w:rPr>
+        <w:t xml:space="preserve">Telefone:</w:t>
+      </w:r>
+      <w:r>
+        <w:rPr>
+          <w:rFonts w:ascii="Calibri" w:cs="Calibri" w:eastAsia="Calibri" w:hAnsi="Calibri"/>
+          <w:sz w:val="24"/>
+          <w:szCs w:val="24"/>
+          <w:rtl w:val="0"/>
+        </w:rPr>
+        <w:t xml:space="preserve"> </w:t>
+      </w:r>
+      <w:r>
+        <w:rPr>
+          <w:rFonts w:ascii="Calibri" w:cs="Calibri" w:eastAsia="Calibri" w:hAnsi="Calibri"/>
+          <w:rtl w:val="0"/>
+        </w:rPr>
+        <w:t xml:space="preserve">{{ telefoneFundacao }}</w:t>
+      </w:r>
+      <w:r>
+        <w:rPr>
+          <w:rtl w:val="0"/>
+        </w:rPr>
+      </w:r>
+    </w:p>
+    <w:p>
+      <w:pPr>
+        <w:spacing w:after="280" w:before="280" w:line="259" w:lineRule="auto"/>
+        <w:jc w:val="both"/>
+        <w:rPr>
+          <w:rFonts w:ascii="Calibri" w:cs="Calibri" w:eastAsia="Calibri" w:hAnsi="Calibri"/>
+          <w:sz w:val="24"/>
+          <w:szCs w:val="24"/>
+        </w:rPr>
+      </w:pPr>
+      <w:r>
+        <w:rPr>
+          <w:rFonts w:ascii="Calibri" w:cs="Calibri" w:eastAsia="Calibri" w:hAnsi="Calibri"/>
+          <w:b w:val="1"/>
+          <w:sz w:val="24"/>
+          <w:szCs w:val="24"/>
+          <w:rtl w:val="0"/>
+        </w:rPr>
+        <w:t xml:space="preserve">E-mail:</w:t>
+      </w:r>
+      <w:r>
+        <w:rPr>
+          <w:rFonts w:ascii="Calibri" w:cs="Calibri" w:eastAsia="Calibri" w:hAnsi="Calibri"/>
+          <w:sz w:val="24"/>
+          <w:szCs w:val="24"/>
+          <w:rtl w:val="0"/>
+        </w:rPr>
+        <w:t xml:space="preserve"> </w:t>
+      </w:r>
+      <w:r>
+        <w:rPr>
+          <w:rFonts w:ascii="Calibri" w:cs="Calibri" w:eastAsia="Calibri" w:hAnsi="Calibri"/>
+          <w:rtl w:val="0"/>
+        </w:rPr>
+        <w:t xml:space="preserve">{{ emailFundacao }}</w:t>
+      </w:r>
+      <w:r>
+        <w:rPr>
+          <w:rtl w:val="0"/>
+        </w:rPr>
+      </w:r>
+    </w:p>
+    <w:p>
+      <w:pPr>
+        <w:spacing w:after="280" w:before="280" w:line="259" w:lineRule="auto"/>
+        <w:jc w:val="both"/>
+        <w:rPr>
+          <w:rFonts w:ascii="Calibri" w:cs="Calibri" w:eastAsia="Calibri" w:hAnsi="Calibri"/>
+          <w:sz w:val="24"/>
+          <w:szCs w:val="24"/>
+        </w:rPr>
+      </w:pPr>
+      <w:r>
+        <w:rPr>
+          <w:rFonts w:ascii="Calibri" w:cs="Calibri" w:eastAsia="Calibri" w:hAnsi="Calibri"/>
+          <w:sz w:val="24"/>
+          <w:szCs w:val="24"/>
+          <w:rtl w:val="0"/>
+        </w:rPr>
+        <w:t xml:space="preserve">COORDENAÇÃO DO PROJETO – UFC</w:t>
+      </w:r>
+    </w:p>
+    <w:p>
+      <w:pPr>
+        <w:spacing w:after="280" w:before="280" w:line="259" w:lineRule="auto"/>
+        <w:jc w:val="both"/>
+        <w:rPr>
+          <w:rFonts w:ascii="Calibri" w:cs="Calibri" w:eastAsia="Calibri" w:hAnsi="Calibri"/>
+          <w:sz w:val="24"/>
+          <w:szCs w:val="24"/>
+        </w:rPr>
+      </w:pPr>
+      <w:r>
+        <w:rPr>
+          <w:rFonts w:ascii="Calibri" w:cs="Calibri" w:eastAsia="Calibri" w:hAnsi="Calibri"/>
+          <w:b w:val="1"/>
+          <w:sz w:val="24"/>
+          <w:szCs w:val="24"/>
+          <w:rtl w:val="0"/>
+        </w:rPr>
+        <w:t xml:space="preserve">Coordenador(a):</w:t>
+      </w:r>
+      <w:r>
+        <w:rPr>
+          <w:rFonts w:ascii="Calibri" w:cs="Calibri" w:eastAsia="Calibri" w:hAnsi="Calibri"/>
+          <w:sz w:val="24"/>
+          <w:szCs w:val="24"/>
+          <w:rtl w:val="0"/>
+        </w:rPr>
+        <w:t xml:space="preserve"> </w:t>
+      </w:r>
+      <w:r>
+        <w:rPr>
+          <w:rFonts w:ascii="Calibri" w:cs="Calibri" w:eastAsia="Calibri" w:hAnsi="Calibri"/>
+          <w:rtl w:val="0"/>
+        </w:rPr>
+        <w:t xml:space="preserve">{{ coordenador }}</w:t>
+      </w:r>
+      <w:r>
+        <w:rPr>
+          <w:rtl w:val="0"/>
+        </w:rPr>
+      </w:r>
+    </w:p>
+    <w:p>
+      <w:pPr>
+        <w:spacing w:after="280" w:before="280" w:line="259" w:lineRule="auto"/>
+        <w:jc w:val="both"/>
+        <w:rPr>
+          <w:rFonts w:ascii="Calibri" w:cs="Calibri" w:eastAsia="Calibri" w:hAnsi="Calibri"/>
+          <w:sz w:val="24"/>
+          <w:szCs w:val="24"/>
+        </w:rPr>
+      </w:pPr>
+      <w:r>
+        <w:rPr>
+          <w:rFonts w:ascii="Calibri" w:cs="Calibri" w:eastAsia="Calibri" w:hAnsi="Calibri"/>
+          <w:b w:val="1"/>
+          <w:sz w:val="24"/>
+          <w:szCs w:val="24"/>
+          <w:rtl w:val="0"/>
+        </w:rPr>
+        <w:t xml:space="preserve">Matrícula SIAPE:</w:t>
+      </w:r>
+      <w:r>
+        <w:rPr>
+          <w:rFonts w:ascii="Calibri" w:cs="Calibri" w:eastAsia="Calibri" w:hAnsi="Calibri"/>
+          <w:sz w:val="24"/>
+          <w:szCs w:val="24"/>
+          <w:rtl w:val="0"/>
+        </w:rPr>
+        <w:t xml:space="preserve"> </w:t>
+      </w:r>
+      <w:r>
+        <w:rPr>
+          <w:rFonts w:ascii="Calibri" w:cs="Calibri" w:eastAsia="Calibri" w:hAnsi="Calibri"/>
+          <w:rtl w:val="0"/>
+        </w:rPr>
+        <w:t xml:space="preserve">{{ siape }}</w:t>
+      </w:r>
+      <w:r>
+        <w:rPr>
+          <w:rtl w:val="0"/>
+        </w:rPr>
+      </w:r>
+    </w:p>
+    <w:p>
+      <w:pPr>
+        <w:spacing w:after="280" w:before="280" w:line="259" w:lineRule="auto"/>
+        <w:jc w:val="both"/>
+        <w:rPr>
+          <w:rFonts w:ascii="Calibri" w:cs="Calibri" w:eastAsia="Calibri" w:hAnsi="Calibri"/>
+          <w:sz w:val="24"/>
+          <w:szCs w:val="24"/>
+        </w:rPr>
+      </w:pPr>
+      <w:r>
+        <w:rPr>
+          <w:rFonts w:ascii="Calibri" w:cs="Calibri" w:eastAsia="Calibri" w:hAnsi="Calibri"/>
+          <w:b w:val="1"/>
+          <w:sz w:val="24"/>
+          <w:szCs w:val="24"/>
+          <w:rtl w:val="0"/>
+        </w:rPr>
+        <w:t xml:space="preserve">Unidade de Lotação:</w:t>
+      </w:r>
+      <w:r>
+        <w:rPr>
+          <w:rFonts w:ascii="Calibri" w:cs="Calibri" w:eastAsia="Calibri" w:hAnsi="Calibri"/>
+          <w:sz w:val="24"/>
+          <w:szCs w:val="24"/>
+          <w:rtl w:val="0"/>
+        </w:rPr>
+        <w:t xml:space="preserve"> </w:t>
+      </w:r>
+      <w:r>
+        <w:rPr>
+          <w:rFonts w:ascii="Calibri" w:cs="Calibri" w:eastAsia="Calibri" w:hAnsi="Calibri"/>
+          <w:rtl w:val="0"/>
+        </w:rPr>
+        <w:t xml:space="preserve">{{ lotacao }}</w:t>
+      </w:r>
+      <w:r>
+        <w:rPr>
+          <w:rtl w:val="0"/>
+        </w:rPr>
+      </w:r>
+    </w:p>
+    <w:p>
+      <w:pPr>
+        <w:spacing w:after="280" w:before="280" w:line="259" w:lineRule="auto"/>
+        <w:jc w:val="both"/>
+        <w:rPr>
+          <w:rFonts w:ascii="Calibri" w:cs="Calibri" w:eastAsia="Calibri" w:hAnsi="Calibri"/>
+          <w:sz w:val="24"/>
+          <w:szCs w:val="24"/>
+        </w:rPr>
+      </w:pPr>
+      <w:r>
+        <w:rPr>
+          <w:rFonts w:ascii="Calibri" w:cs="Calibri" w:eastAsia="Calibri" w:hAnsi="Calibri"/>
+          <w:b w:val="1"/>
+          <w:sz w:val="24"/>
+          <w:szCs w:val="24"/>
+          <w:rtl w:val="0"/>
+        </w:rPr>
+        <w:t xml:space="preserve">Telefone:</w:t>
+      </w:r>
+      <w:r>
+        <w:rPr>
+          <w:rFonts w:ascii="Calibri" w:cs="Calibri" w:eastAsia="Calibri" w:hAnsi="Calibri"/>
+          <w:sz w:val="24"/>
+          <w:szCs w:val="24"/>
+          <w:rtl w:val="0"/>
+        </w:rPr>
+        <w:t xml:space="preserve"> </w:t>
+      </w:r>
+      <w:r>
+        <w:rPr>
+          <w:rFonts w:ascii="Calibri" w:cs="Calibri" w:eastAsia="Calibri" w:hAnsi="Calibri"/>
+          <w:rtl w:val="0"/>
+        </w:rPr>
+        <w:t xml:space="preserve">{{ telefoneUFC }}</w:t>
+      </w:r>
+      <w:r>
+        <w:rPr>
+          <w:rtl w:val="0"/>
+        </w:rPr>
+      </w:r>
+    </w:p>
+    <w:p>
+      <w:pPr>
+        <w:spacing w:after="280" w:before="280" w:line="259" w:lineRule="auto"/>
+        <w:jc w:val="both"/>
+        <w:rPr>
+          <w:rFonts w:ascii="Calibri" w:cs="Calibri" w:eastAsia="Calibri" w:hAnsi="Calibri"/>
+          <w:sz w:val="24"/>
+          <w:szCs w:val="24"/>
+        </w:rPr>
+      </w:pPr>
+      <w:r>
+        <w:rPr>
+          <w:rFonts w:ascii="Calibri" w:cs="Calibri" w:eastAsia="Calibri" w:hAnsi="Calibri"/>
+          <w:b w:val="1"/>
+          <w:sz w:val="24"/>
+          <w:szCs w:val="24"/>
+          <w:rtl w:val="0"/>
+        </w:rPr>
+        <w:t xml:space="preserve">E-mail:</w:t>
+      </w:r>
+      <w:r>
+        <w:rPr>
+          <w:rFonts w:ascii="Calibri" w:cs="Calibri" w:eastAsia="Calibri" w:hAnsi="Calibri"/>
+          <w:sz w:val="24"/>
+          <w:szCs w:val="24"/>
+          <w:rtl w:val="0"/>
+        </w:rPr>
+        <w:t xml:space="preserve"> </w:t>
+      </w:r>
+      <w:r>
+        <w:rPr>
+          <w:rFonts w:ascii="Calibri" w:cs="Calibri" w:eastAsia="Calibri" w:hAnsi="Calibri"/>
+          <w:rtl w:val="0"/>
+        </w:rPr>
+        <w:t xml:space="preserve">{{ emailUFC }}</w:t>
+      </w:r>
+      <w:r>
+        <w:rPr>
+          <w:rtl w:val="0"/>
+        </w:rPr>
+      </w:r>
+    </w:p>
+    <w:p>
+      <w:pPr>
+        <w:spacing w:after="280" w:before="280" w:line="259" w:lineRule="auto"/>
+        <w:jc w:val="both"/>
+        <w:rPr>
+          <w:rFonts w:ascii="Calibri" w:cs="Calibri" w:eastAsia="Calibri" w:hAnsi="Calibri"/>
+          <w:sz w:val="24"/>
+          <w:szCs w:val="24"/>
+        </w:rPr>
+      </w:pPr>
+      <w:r>
+        <w:rPr>
+          <w:rFonts w:ascii="Calibri" w:cs="Calibri" w:eastAsia="Calibri" w:hAnsi="Calibri"/>
+          <w:sz w:val="24"/>
+          <w:szCs w:val="24"/>
+          <w:rtl w:val="0"/>
+        </w:rPr>
+        <w:t xml:space="preserve">COORDENAÇÃO DO PROJETO – PARCEIRO</w:t>
+      </w:r>
+    </w:p>
+    <w:p>
+      <w:pPr>
+        <w:spacing w:after="280" w:before="280" w:line="259" w:lineRule="auto"/>
+        <w:jc w:val="both"/>
+        <w:rPr>
+          <w:rFonts w:ascii="Calibri" w:cs="Calibri" w:eastAsia="Calibri" w:hAnsi="Calibri"/>
+          <w:sz w:val="24"/>
+          <w:szCs w:val="24"/>
+        </w:rPr>
+      </w:pPr>
+      <w:r>
+        <w:rPr>
+          <w:rFonts w:ascii="Calibri" w:cs="Calibri" w:eastAsia="Calibri" w:hAnsi="Calibri"/>
+          <w:b w:val="1"/>
+          <w:sz w:val="24"/>
+          <w:szCs w:val="24"/>
+          <w:rtl w:val="0"/>
+        </w:rPr>
+        <w:t xml:space="preserve">Coordenador(a):</w:t>
+      </w:r>
+      <w:r>
+        <w:rPr>
+          <w:rFonts w:ascii="Calibri" w:cs="Calibri" w:eastAsia="Calibri" w:hAnsi="Calibri"/>
+          <w:sz w:val="24"/>
+          <w:szCs w:val="24"/>
+          <w:rtl w:val="0"/>
+        </w:rPr>
+        <w:t xml:space="preserve"> </w:t>
+      </w:r>
+      <w:r>
+        <w:rPr>
+          <w:rFonts w:ascii="Calibri" w:cs="Calibri" w:eastAsia="Calibri" w:hAnsi="Calibri"/>
+          <w:rtl w:val="0"/>
+        </w:rPr>
+        <w:t xml:space="preserve">{{ coordenadorParceiro }}</w:t>
+      </w:r>
+      <w:r>
+        <w:rPr>
+          <w:rtl w:val="0"/>
+        </w:rPr>
+      </w:r>
+    </w:p>
+    <w:p>
+      <w:pPr>
+        <w:spacing w:after="280" w:before="280" w:line="259" w:lineRule="auto"/>
+        <w:jc w:val="both"/>
+        <w:rPr>
+          <w:rFonts w:ascii="Calibri" w:cs="Calibri" w:eastAsia="Calibri" w:hAnsi="Calibri"/>
+          <w:sz w:val="24"/>
+          <w:szCs w:val="24"/>
+        </w:rPr>
+      </w:pPr>
+      <w:r>
+        <w:rPr>
+          <w:rFonts w:ascii="Calibri" w:cs="Calibri" w:eastAsia="Calibri" w:hAnsi="Calibri"/>
+          <w:b w:val="1"/>
+          <w:sz w:val="24"/>
+          <w:szCs w:val="24"/>
+          <w:rtl w:val="0"/>
+        </w:rPr>
+        <w:t xml:space="preserve">Telefone:</w:t>
+      </w:r>
+      <w:r>
+        <w:rPr>
+          <w:rFonts w:ascii="Calibri" w:cs="Calibri" w:eastAsia="Calibri" w:hAnsi="Calibri"/>
+          <w:sz w:val="24"/>
+          <w:szCs w:val="24"/>
+          <w:rtl w:val="0"/>
+        </w:rPr>
+        <w:t xml:space="preserve"> </w:t>
+      </w:r>
+      <w:r>
+        <w:rPr>
+          <w:rFonts w:ascii="Calibri" w:cs="Calibri" w:eastAsia="Calibri" w:hAnsi="Calibri"/>
+          <w:rtl w:val="0"/>
+        </w:rPr>
+        <w:t xml:space="preserve">{{ telefoneParceiro }}</w:t>
+      </w:r>
+      <w:r>
+        <w:rPr>
+          <w:rtl w:val="0"/>
+        </w:rPr>
+      </w:r>
+    </w:p>
+    <w:p>
+      <w:pPr>
+        <w:spacing w:after="280" w:before="280" w:line="259" w:lineRule="auto"/>
+        <w:jc w:val="both"/>
+        <w:rPr>
+          <w:rFonts w:ascii="Calibri" w:cs="Calibri" w:eastAsia="Calibri" w:hAnsi="Calibri"/>
+          <w:b w:val="1"/>
+          <w:sz w:val="24"/>
+          <w:szCs w:val="24"/>
+        </w:rPr>
+      </w:pPr>
+      <w:r>
+        <w:rPr>
+          <w:rFonts w:ascii="Calibri" w:cs="Calibri" w:eastAsia="Calibri" w:hAnsi="Calibri"/>
+          <w:b w:val="1"/>
+          <w:sz w:val="24"/>
+          <w:szCs w:val="24"/>
+          <w:rtl w:val="0"/>
+        </w:rPr>
+        <w:t xml:space="preserve">E-mail:</w:t>
+      </w:r>
+      <w:r>
+        <w:rPr>
+          <w:rFonts w:ascii="Calibri" w:cs="Calibri" w:eastAsia="Calibri" w:hAnsi="Calibri"/>
+          <w:sz w:val="24"/>
+          <w:szCs w:val="24"/>
+          <w:rtl w:val="0"/>
+        </w:rPr>
+        <w:t xml:space="preserve"> </w:t>
+      </w:r>
+      <w:r>
+        <w:rPr>
+          <w:rFonts w:ascii="Calibri" w:cs="Calibri" w:eastAsia="Calibri" w:hAnsi="Calibri"/>
+          <w:rtl w:val="0"/>
+        </w:rPr>
+        <w:t xml:space="preserve">{{ emailParceiro }}</w:t>
+      </w:r>
+      <w:r>
+        <w:rPr>
+          <w:rFonts w:ascii="Calibri" w:cs="Calibri" w:eastAsia="Calibri" w:hAnsi="Calibri"/>
+          <w:b w:val="1"/>
+          <w:sz w:val="24"/>
+          <w:szCs w:val="24"/>
+          <w:rtl w:val="0"/>
+        </w:rPr>
         <w:br w:type="textWrapping"/>
         <w:br w:type="textWrapping"/>
         <w:br w:type="textWrapping"/>

</xml_diff>